<commit_message>
Patient List pati Edit Examination
</commit_message>
<xml_diff>
--- a/chmc_wbms/media/examination_documents/Patient, Example A..docx
+++ b/chmc_wbms/media/examination_documents/Patient, Example A..docx
@@ -30,6 +30,40 @@
           </w:tcPr>
           <w:p>
             <w:r/>
+            <w:r>
+              <w:drawing>
+                <wp:inline xmlns:a="http://schemas.openxmlformats.org/drawingml/2006/main" xmlns:pic="http://schemas.openxmlformats.org/drawingml/2006/picture">
+                  <wp:extent cx="914400" cy="914400"/>
+                  <wp:docPr id="1" name="Picture 1"/>
+                  <wp:cNvGraphicFramePr>
+                    <a:graphicFrameLocks noChangeAspect="1"/>
+                  </wp:cNvGraphicFramePr>
+                  <a:graphic>
+                    <a:graphicData uri="http://schemas.openxmlformats.org/drawingml/2006/picture">
+                      <pic:pic>
+                        <pic:nvPicPr>
+                          <pic:cNvPr id="0" name="patient_32_image.png"/>
+                          <pic:cNvPicPr/>
+                        </pic:nvPicPr>
+                        <pic:blipFill>
+                          <a:blip r:embed="rId10"/>
+                          <a:stretch>
+                            <a:fillRect/>
+                          </a:stretch>
+                        </pic:blipFill>
+                        <pic:spPr>
+                          <a:xfrm>
+                            <a:off x="0" y="0"/>
+                            <a:ext cx="914400" cy="914400"/>
+                          </a:xfrm>
+                          <a:prstGeom prst="rect"/>
+                        </pic:spPr>
+                      </pic:pic>
+                    </a:graphicData>
+                  </a:graphic>
+                </wp:inline>
+              </w:drawing>
+            </w:r>
           </w:p>
         </w:tc>
         <w:tc>
@@ -42,7 +76,7 @@
           </w:tcPr>
           <w:p>
             <w:r>
-              <w:t>File No.:    25-51</w:t>
+              <w:t>File No.:    25-52</w:t>
               <w:br/>
               <w:t>Name of Patient:  Example A. Patient</w:t>
               <w:br/>
@@ -58,7 +92,7 @@
           </w:tcPr>
           <w:p>
             <w:r>
-              <w:t>Date: January 14, 2025</w:t>
+              <w:t>Date: January 16, 2025</w:t>
             </w:r>
           </w:p>
         </w:tc>
@@ -451,7 +485,7 @@
             <a:graphicData uri="http://schemas.openxmlformats.org/drawingml/2006/picture">
               <pic:pic>
                 <pic:nvPicPr>
-                  <pic:cNvPr id="0" name="E-sign_ni_Ej.png"/>
+                  <pic:cNvPr id="0" name="E-sign_ni_Eyd.png"/>
                   <pic:cNvPicPr/>
                 </pic:nvPicPr>
                 <pic:blipFill>
@@ -483,7 +517,7 @@
       </w:rPr>
     </w:pPr>
     <w:r>
-      <w:t xml:space="preserve"> Associated  Doctor1, M.D</w:t>
+      <w:t xml:space="preserve"> Clinics  Doctor, M.D</w:t>
     </w:r>
   </w:p>
   <w:p>
@@ -495,7 +529,7 @@
       </w:rPr>
     </w:pPr>
     <w:r>
-      <w:t xml:space="preserve">CHMC-00C0DE06                                                        </w:t>
+      <w:t xml:space="preserve">CHMC-721367A6                                                        </w:t>
       <w:tab/>
       <w:tab/>
       <w:t>Radiologist/ Sonologist</w:t>

</xml_diff>